<commit_message>
Final Bugs and Enhancements verision
</commit_message>
<xml_diff>
--- a/TestCaseExecution/Bugs&EnhancementsReport_Final_Version.docx
+++ b/TestCaseExecution/Bugs&EnhancementsReport_Final_Version.docx
@@ -1,6 +1,6 @@
 
 <file path=word/document.xml><?xml version="1.0" encoding="utf-8"?>
-<w:document xmlns:wpc="http://schemas.microsoft.com/office/word/2010/wordprocessingCanvas" xmlns:cx="http://schemas.microsoft.com/office/drawing/2014/chartex" xmlns:cx1="http://schemas.microsoft.com/office/drawing/2015/9/8/chartex" xmlns:cx2="http://schemas.microsoft.com/office/drawing/2015/10/21/chartex" xmlns:cx3="http://schemas.microsoft.com/office/drawing/2016/5/9/chartex" xmlns:cx4="http://schemas.microsoft.com/office/drawing/2016/5/10/chartex" xmlns:cx5="http://schemas.microsoft.com/office/drawing/2016/5/11/chartex" xmlns:cx6="http://schemas.microsoft.com/office/drawing/2016/5/12/chartex" xmlns:cx7="http://schemas.microsoft.com/office/drawing/2016/5/13/chartex" xmlns:cx8="http://schemas.microsoft.com/office/drawing/2016/5/14/chartex" xmlns:mc="http://schemas.openxmlformats.org/markup-compatibility/2006" xmlns:o="urn:schemas-microsoft-com:office:office" xmlns:r="http://schemas.openxmlformats.org/officeDocument/2006/relationships" xmlns:m="http://schemas.openxmlformats.org/officeDocument/2006/math" xmlns:v="urn:schemas-microsoft-com:vml" xmlns:wp14="http://schemas.microsoft.com/office/word/2010/wordprocessingDrawing" xmlns:wp="http://schemas.openxmlformats.org/drawingml/2006/wordprocessingDrawing" xmlns:w10="urn:schemas-microsoft-com:office:word" xmlns:w="http://schemas.openxmlformats.org/wordprocessingml/2006/main" xmlns:w14="http://schemas.microsoft.com/office/word/2010/wordml" xmlns:w15="http://schemas.microsoft.com/office/word/2012/wordml" xmlns:w16se="http://schemas.microsoft.com/office/word/2015/wordml/symex" xmlns:wpg="http://schemas.microsoft.com/office/word/2010/wordprocessingGroup" xmlns:wpi="http://schemas.microsoft.com/office/word/2010/wordprocessingInk" xmlns:wne="http://schemas.microsoft.com/office/word/2006/wordml" xmlns:wps="http://schemas.microsoft.com/office/word/2010/wordprocessingShape" mc:Ignorable="w14 w15 w16se wp14">
+<w:document xmlns:wpc="http://schemas.microsoft.com/office/word/2010/wordprocessingCanvas" xmlns:mo="http://schemas.microsoft.com/office/mac/office/2008/main" xmlns:mc="http://schemas.openxmlformats.org/markup-compatibility/2006" xmlns:mv="urn:schemas-microsoft-com:mac:vml" xmlns:o="urn:schemas-microsoft-com:office:office" xmlns:r="http://schemas.openxmlformats.org/officeDocument/2006/relationships" xmlns:m="http://schemas.openxmlformats.org/officeDocument/2006/math" xmlns:v="urn:schemas-microsoft-com:vml" xmlns:wp14="http://schemas.microsoft.com/office/word/2010/wordprocessingDrawing" xmlns:wp="http://schemas.openxmlformats.org/drawingml/2006/wordprocessingDrawing" xmlns:w10="urn:schemas-microsoft-com:office:word" xmlns:w="http://schemas.openxmlformats.org/wordprocessingml/2006/main" xmlns:w14="http://schemas.microsoft.com/office/word/2010/wordml" xmlns:w15="http://schemas.microsoft.com/office/word/2012/wordml" xmlns:wpg="http://schemas.microsoft.com/office/word/2010/wordprocessingGroup" xmlns:wpi="http://schemas.microsoft.com/office/word/2010/wordprocessingInk" xmlns:wne="http://schemas.microsoft.com/office/word/2006/wordml" xmlns:wps="http://schemas.microsoft.com/office/word/2010/wordprocessingShape" mc:Ignorable="w14 w15 wp14">
   <w:background w:color="FFFFFF"/>
   <w:body>
     <w:p>
@@ -69,7 +69,25 @@
           <w:sz w:val="36"/>
           <w:szCs w:val="36"/>
         </w:rPr>
-        <w:t xml:space="preserve">James Austin, Nergal </w:t>
+        <w:t xml:space="preserve">James Austin, </w:t>
+      </w:r>
+      <w:proofErr w:type="spellStart"/>
+      <w:r>
+        <w:rPr>
+          <w:b/>
+          <w:sz w:val="36"/>
+          <w:szCs w:val="36"/>
+        </w:rPr>
+        <w:t>Nergal</w:t>
+      </w:r>
+      <w:proofErr w:type="spellEnd"/>
+      <w:r>
+        <w:rPr>
+          <w:b/>
+          <w:sz w:val="36"/>
+          <w:szCs w:val="36"/>
+        </w:rPr>
+        <w:t xml:space="preserve"> </w:t>
       </w:r>
       <w:proofErr w:type="spellStart"/>
       <w:r>
@@ -2866,6 +2884,9 @@
             <w:pPr>
               <w:pStyle w:val="Normal1"/>
             </w:pPr>
+            <w:r>
+              <w:t>Change algorithm so that correct values are returned</w:t>
+            </w:r>
           </w:p>
         </w:tc>
       </w:tr>
@@ -6409,8 +6430,6 @@
       <w:pPr>
         <w:pStyle w:val="Normal1"/>
       </w:pPr>
-      <w:bookmarkStart w:id="0" w:name="_GoBack"/>
-      <w:bookmarkEnd w:id="0"/>
     </w:p>
     <w:p>
       <w:pPr>
@@ -6722,10 +6741,19 @@
                 <w:b/>
               </w:rPr>
             </w:pPr>
-          </w:p>
-        </w:tc>
-      </w:tr>
-      <w:tr>
+            <w:r>
+              <w:rPr>
+                <w:b/>
+              </w:rPr>
+              <w:t>April 29, 2017</w:t>
+            </w:r>
+          </w:p>
+        </w:tc>
+      </w:tr>
+      <w:tr>
+        <w:trPr>
+          <w:trHeight w:val="602"/>
+        </w:trPr>
         <w:tc>
           <w:tcPr>
             <w:tcW w:w="1857" w:type="dxa"/>
@@ -6838,6 +6866,12 @@
                 <w:b/>
               </w:rPr>
             </w:pPr>
+            <w:r>
+              <w:rPr>
+                <w:b/>
+              </w:rPr>
+              <w:t>April 29, 2017</w:t>
+            </w:r>
           </w:p>
         </w:tc>
       </w:tr>
@@ -6918,7 +6952,13 @@
               <w:rPr>
                 <w:b/>
               </w:rPr>
-              <w:t>April 29, 2017</w:t>
+              <w:t xml:space="preserve"> May 1</w:t>
+            </w:r>
+            <w:r>
+              <w:rPr>
+                <w:b/>
+              </w:rPr>
+              <w:t>, 2017</w:t>
             </w:r>
           </w:p>
         </w:tc>
@@ -6954,6 +6994,24 @@
                 <w:b/>
               </w:rPr>
             </w:pPr>
+            <w:r>
+              <w:rPr>
+                <w:b/>
+              </w:rPr>
+              <w:t xml:space="preserve">May </w:t>
+            </w:r>
+            <w:r>
+              <w:rPr>
+                <w:b/>
+              </w:rPr>
+              <w:t>1</w:t>
+            </w:r>
+            <w:r>
+              <w:rPr>
+                <w:b/>
+              </w:rPr>
+              <w:t>, 2017</w:t>
+            </w:r>
           </w:p>
         </w:tc>
       </w:tr>
@@ -7330,6 +7388,9 @@
         </w:tc>
       </w:tr>
       <w:tr>
+        <w:trPr>
+          <w:trHeight w:val="341"/>
+        </w:trPr>
         <w:tc>
           <w:tcPr>
             <w:tcW w:w="1857" w:type="dxa"/>
@@ -7406,7 +7467,13 @@
               <w:rPr>
                 <w:b/>
               </w:rPr>
-              <w:t>April 28, 2017</w:t>
+              <w:t>May 1</w:t>
+            </w:r>
+            <w:r>
+              <w:rPr>
+                <w:b/>
+              </w:rPr>
+              <w:t>, 2017</w:t>
             </w:r>
           </w:p>
         </w:tc>
@@ -7441,6 +7508,863 @@
               <w:rPr>
                 <w:b/>
               </w:rPr>
+            </w:pPr>
+            <w:r>
+              <w:rPr>
+                <w:b/>
+              </w:rPr>
+              <w:t>May 1, 2017</w:t>
+            </w:r>
+          </w:p>
+        </w:tc>
+      </w:tr>
+      <w:tr>
+        <w:tc>
+          <w:tcPr>
+            <w:tcW w:w="1857" w:type="dxa"/>
+          </w:tcPr>
+          <w:p>
+            <w:pPr>
+              <w:pStyle w:val="Normal1"/>
+              <w:rPr>
+                <w:b/>
+              </w:rPr>
+            </w:pPr>
+            <w:r>
+              <w:rPr>
+                <w:b/>
+              </w:rPr>
+              <w:t>E0</w:t>
+            </w:r>
+            <w:r>
+              <w:rPr>
+                <w:b/>
+              </w:rPr>
+              <w:t>3</w:t>
+            </w:r>
+          </w:p>
+        </w:tc>
+        <w:tc>
+          <w:tcPr>
+            <w:tcW w:w="3121" w:type="dxa"/>
+          </w:tcPr>
+          <w:p>
+            <w:pPr>
+              <w:pStyle w:val="Normal1"/>
+              <w:rPr>
+                <w:b/>
+              </w:rPr>
+            </w:pPr>
+            <w:r>
+              <w:rPr>
+                <w:b/>
+              </w:rPr>
+              <w:t xml:space="preserve">Making X and Y axis more </w:t>
+            </w:r>
+            <w:r>
+              <w:rPr>
+                <w:b/>
+              </w:rPr>
+              <w:lastRenderedPageBreak/>
+              <w:t>visible</w:t>
+            </w:r>
+          </w:p>
+        </w:tc>
+        <w:tc>
+          <w:tcPr>
+            <w:tcW w:w="1607" w:type="dxa"/>
+          </w:tcPr>
+          <w:p>
+            <w:pPr>
+              <w:pStyle w:val="Normal1"/>
+              <w:rPr>
+                <w:b/>
+              </w:rPr>
+            </w:pPr>
+            <w:r>
+              <w:rPr>
+                <w:b/>
+              </w:rPr>
+              <w:lastRenderedPageBreak/>
+              <w:t>3</w:t>
+            </w:r>
+          </w:p>
+        </w:tc>
+        <w:tc>
+          <w:tcPr>
+            <w:tcW w:w="3092" w:type="dxa"/>
+          </w:tcPr>
+          <w:p>
+            <w:pPr>
+              <w:pStyle w:val="Normal1"/>
+              <w:rPr>
+                <w:b/>
+              </w:rPr>
+            </w:pPr>
+            <w:r>
+              <w:rPr>
+                <w:b/>
+              </w:rPr>
+              <w:t>May 1, 2017</w:t>
+            </w:r>
+          </w:p>
+        </w:tc>
+        <w:tc>
+          <w:tcPr>
+            <w:tcW w:w="2045" w:type="dxa"/>
+          </w:tcPr>
+          <w:p>
+            <w:pPr>
+              <w:pStyle w:val="Normal1"/>
+              <w:rPr>
+                <w:b/>
+              </w:rPr>
+            </w:pPr>
+            <w:proofErr w:type="spellStart"/>
+            <w:r>
+              <w:rPr>
+                <w:b/>
+              </w:rPr>
+              <w:t>Nergal</w:t>
+            </w:r>
+            <w:proofErr w:type="spellEnd"/>
+          </w:p>
+        </w:tc>
+        <w:tc>
+          <w:tcPr>
+            <w:tcW w:w="1840" w:type="dxa"/>
+          </w:tcPr>
+          <w:p>
+            <w:pPr>
+              <w:pStyle w:val="Normal1"/>
+              <w:rPr>
+                <w:b/>
+              </w:rPr>
+            </w:pPr>
+            <w:r>
+              <w:rPr>
+                <w:b/>
+              </w:rPr>
+              <w:t>May 1, 2017</w:t>
+            </w:r>
+          </w:p>
+        </w:tc>
+      </w:tr>
+      <w:tr>
+        <w:tc>
+          <w:tcPr>
+            <w:tcW w:w="1857" w:type="dxa"/>
+          </w:tcPr>
+          <w:p>
+            <w:pPr>
+              <w:pStyle w:val="Normal1"/>
+              <w:rPr>
+                <w:b/>
+              </w:rPr>
+            </w:pPr>
+            <w:r>
+              <w:rPr>
+                <w:b/>
+              </w:rPr>
+              <w:lastRenderedPageBreak/>
+              <w:t>E0</w:t>
+            </w:r>
+            <w:r>
+              <w:rPr>
+                <w:b/>
+              </w:rPr>
+              <w:t>4</w:t>
+            </w:r>
+          </w:p>
+        </w:tc>
+        <w:tc>
+          <w:tcPr>
+            <w:tcW w:w="3121" w:type="dxa"/>
+          </w:tcPr>
+          <w:p>
+            <w:pPr>
+              <w:pStyle w:val="Normal1"/>
+              <w:rPr>
+                <w:b/>
+              </w:rPr>
+            </w:pPr>
+            <w:r>
+              <w:rPr>
+                <w:b/>
+              </w:rPr>
+              <w:t>Save Image Menu</w:t>
+            </w:r>
+          </w:p>
+        </w:tc>
+        <w:tc>
+          <w:tcPr>
+            <w:tcW w:w="1607" w:type="dxa"/>
+          </w:tcPr>
+          <w:p>
+            <w:pPr>
+              <w:pStyle w:val="Normal1"/>
+              <w:rPr>
+                <w:b/>
+              </w:rPr>
+            </w:pPr>
+            <w:r>
+              <w:rPr>
+                <w:b/>
+              </w:rPr>
+              <w:t>2</w:t>
+            </w:r>
+          </w:p>
+        </w:tc>
+        <w:tc>
+          <w:tcPr>
+            <w:tcW w:w="3092" w:type="dxa"/>
+          </w:tcPr>
+          <w:p>
+            <w:pPr>
+              <w:pStyle w:val="Normal1"/>
+              <w:rPr>
+                <w:b/>
+              </w:rPr>
+            </w:pPr>
+            <w:r>
+              <w:rPr>
+                <w:b/>
+              </w:rPr>
+              <w:t>May 1, 2017</w:t>
+            </w:r>
+          </w:p>
+        </w:tc>
+        <w:tc>
+          <w:tcPr>
+            <w:tcW w:w="2045" w:type="dxa"/>
+          </w:tcPr>
+          <w:p>
+            <w:pPr>
+              <w:pStyle w:val="Normal1"/>
+              <w:rPr>
+                <w:b/>
+              </w:rPr>
+            </w:pPr>
+            <w:proofErr w:type="spellStart"/>
+            <w:r>
+              <w:rPr>
+                <w:b/>
+              </w:rPr>
+              <w:t>Nergal</w:t>
+            </w:r>
+            <w:proofErr w:type="spellEnd"/>
+          </w:p>
+        </w:tc>
+        <w:tc>
+          <w:tcPr>
+            <w:tcW w:w="1840" w:type="dxa"/>
+          </w:tcPr>
+          <w:p>
+            <w:pPr>
+              <w:pStyle w:val="Normal1"/>
+              <w:rPr>
+                <w:b/>
+              </w:rPr>
+            </w:pPr>
+            <w:r>
+              <w:rPr>
+                <w:b/>
+              </w:rPr>
+              <w:t>May 1, 2017</w:t>
+            </w:r>
+            <w:bookmarkStart w:id="0" w:name="_GoBack"/>
+            <w:bookmarkEnd w:id="0"/>
+          </w:p>
+        </w:tc>
+      </w:tr>
+      <w:tr>
+        <w:tc>
+          <w:tcPr>
+            <w:tcW w:w="1857" w:type="dxa"/>
+          </w:tcPr>
+          <w:p>
+            <w:pPr>
+              <w:pStyle w:val="Normal1"/>
+              <w:rPr>
+                <w:b/>
+              </w:rPr>
+            </w:pPr>
+            <w:r>
+              <w:rPr>
+                <w:b/>
+              </w:rPr>
+              <w:t>E05</w:t>
+            </w:r>
+          </w:p>
+        </w:tc>
+        <w:tc>
+          <w:tcPr>
+            <w:tcW w:w="3121" w:type="dxa"/>
+          </w:tcPr>
+          <w:p>
+            <w:pPr>
+              <w:pStyle w:val="Normal1"/>
+              <w:rPr>
+                <w:b/>
+              </w:rPr>
+            </w:pPr>
+            <w:r>
+              <w:rPr>
+                <w:b/>
+              </w:rPr>
+              <w:t xml:space="preserve">Displayed function field requires asterisk </w:t>
+            </w:r>
+          </w:p>
+        </w:tc>
+        <w:tc>
+          <w:tcPr>
+            <w:tcW w:w="1607" w:type="dxa"/>
+          </w:tcPr>
+          <w:p>
+            <w:pPr>
+              <w:pStyle w:val="Normal1"/>
+              <w:rPr>
+                <w:b/>
+              </w:rPr>
+            </w:pPr>
+            <w:r>
+              <w:rPr>
+                <w:b/>
+              </w:rPr>
+              <w:t>3</w:t>
+            </w:r>
+          </w:p>
+        </w:tc>
+        <w:tc>
+          <w:tcPr>
+            <w:tcW w:w="3092" w:type="dxa"/>
+          </w:tcPr>
+          <w:p>
+            <w:pPr>
+              <w:pStyle w:val="Normal1"/>
+              <w:rPr>
+                <w:b/>
+              </w:rPr>
+            </w:pPr>
+            <w:r>
+              <w:rPr>
+                <w:b/>
+              </w:rPr>
+              <w:t>May 1, 2017</w:t>
+            </w:r>
+          </w:p>
+        </w:tc>
+        <w:tc>
+          <w:tcPr>
+            <w:tcW w:w="2045" w:type="dxa"/>
+          </w:tcPr>
+          <w:p>
+            <w:pPr>
+              <w:pStyle w:val="Normal1"/>
+              <w:rPr>
+                <w:b/>
+              </w:rPr>
+            </w:pPr>
+          </w:p>
+        </w:tc>
+        <w:tc>
+          <w:tcPr>
+            <w:tcW w:w="1840" w:type="dxa"/>
+          </w:tcPr>
+          <w:p>
+            <w:pPr>
+              <w:pStyle w:val="Normal1"/>
+              <w:rPr>
+                <w:b/>
+              </w:rPr>
+            </w:pPr>
+            <w:r>
+              <w:rPr>
+                <w:b/>
+              </w:rPr>
+              <w:t>May 1, 2017</w:t>
+            </w:r>
+          </w:p>
+        </w:tc>
+      </w:tr>
+      <w:tr>
+        <w:tc>
+          <w:tcPr>
+            <w:tcW w:w="1857" w:type="dxa"/>
+          </w:tcPr>
+          <w:p>
+            <w:pPr>
+              <w:pStyle w:val="Normal1"/>
+              <w:rPr>
+                <w:b/>
+              </w:rPr>
+            </w:pPr>
+            <w:r>
+              <w:rPr>
+                <w:b/>
+              </w:rPr>
+              <w:t>E06</w:t>
+            </w:r>
+          </w:p>
+        </w:tc>
+        <w:tc>
+          <w:tcPr>
+            <w:tcW w:w="3121" w:type="dxa"/>
+          </w:tcPr>
+          <w:p>
+            <w:pPr>
+              <w:pStyle w:val="Normal1"/>
+              <w:rPr>
+                <w:b/>
+              </w:rPr>
+            </w:pPr>
+            <w:r>
+              <w:rPr>
+                <w:b/>
+              </w:rPr>
+              <w:t>Visible point of origin</w:t>
+            </w:r>
+          </w:p>
+        </w:tc>
+        <w:tc>
+          <w:tcPr>
+            <w:tcW w:w="1607" w:type="dxa"/>
+          </w:tcPr>
+          <w:p>
+            <w:pPr>
+              <w:pStyle w:val="Normal1"/>
+              <w:rPr>
+                <w:b/>
+              </w:rPr>
+            </w:pPr>
+            <w:r>
+              <w:rPr>
+                <w:b/>
+              </w:rPr>
+              <w:t>3</w:t>
+            </w:r>
+          </w:p>
+        </w:tc>
+        <w:tc>
+          <w:tcPr>
+            <w:tcW w:w="3092" w:type="dxa"/>
+          </w:tcPr>
+          <w:p>
+            <w:pPr>
+              <w:pStyle w:val="Normal1"/>
+              <w:rPr>
+                <w:b/>
+              </w:rPr>
+            </w:pPr>
+            <w:r>
+              <w:rPr>
+                <w:b/>
+              </w:rPr>
+              <w:t>May 1, 2017</w:t>
+            </w:r>
+          </w:p>
+        </w:tc>
+        <w:tc>
+          <w:tcPr>
+            <w:tcW w:w="2045" w:type="dxa"/>
+          </w:tcPr>
+          <w:p>
+            <w:pPr>
+              <w:pStyle w:val="Normal1"/>
+              <w:rPr>
+                <w:b/>
+              </w:rPr>
+            </w:pPr>
+            <w:r>
+              <w:rPr>
+                <w:b/>
+              </w:rPr>
+              <w:t>James</w:t>
+            </w:r>
+          </w:p>
+        </w:tc>
+        <w:tc>
+          <w:tcPr>
+            <w:tcW w:w="1840" w:type="dxa"/>
+          </w:tcPr>
+          <w:p>
+            <w:pPr>
+              <w:pStyle w:val="Normal1"/>
+              <w:rPr>
+                <w:b/>
+              </w:rPr>
+            </w:pPr>
+            <w:r>
+              <w:rPr>
+                <w:b/>
+              </w:rPr>
+              <w:t>May 1, 2017</w:t>
+            </w:r>
+          </w:p>
+        </w:tc>
+      </w:tr>
+      <w:tr>
+        <w:tc>
+          <w:tcPr>
+            <w:tcW w:w="1857" w:type="dxa"/>
+          </w:tcPr>
+          <w:p>
+            <w:pPr>
+              <w:pStyle w:val="Normal1"/>
+              <w:rPr>
+                <w:b/>
+              </w:rPr>
+            </w:pPr>
+            <w:r>
+              <w:rPr>
+                <w:b/>
+              </w:rPr>
+              <w:t>B05</w:t>
+            </w:r>
+          </w:p>
+        </w:tc>
+        <w:tc>
+          <w:tcPr>
+            <w:tcW w:w="3121" w:type="dxa"/>
+          </w:tcPr>
+          <w:p>
+            <w:pPr>
+              <w:pStyle w:val="Normal1"/>
+              <w:rPr>
+                <w:b/>
+              </w:rPr>
+            </w:pPr>
+            <w:r>
+              <w:rPr>
+                <w:b/>
+              </w:rPr>
+              <w:t>Opening Saved Files</w:t>
+            </w:r>
+          </w:p>
+        </w:tc>
+        <w:tc>
+          <w:tcPr>
+            <w:tcW w:w="1607" w:type="dxa"/>
+          </w:tcPr>
+          <w:p>
+            <w:pPr>
+              <w:pStyle w:val="Normal1"/>
+              <w:rPr>
+                <w:b/>
+              </w:rPr>
+            </w:pPr>
+            <w:r>
+              <w:rPr>
+                <w:b/>
+              </w:rPr>
+              <w:t>3</w:t>
+            </w:r>
+          </w:p>
+        </w:tc>
+        <w:tc>
+          <w:tcPr>
+            <w:tcW w:w="3092" w:type="dxa"/>
+          </w:tcPr>
+          <w:p>
+            <w:pPr>
+              <w:pStyle w:val="Normal1"/>
+              <w:rPr>
+                <w:b/>
+              </w:rPr>
+            </w:pPr>
+            <w:r>
+              <w:rPr>
+                <w:b/>
+              </w:rPr>
+              <w:t>May 1, 2017</w:t>
+            </w:r>
+          </w:p>
+        </w:tc>
+        <w:tc>
+          <w:tcPr>
+            <w:tcW w:w="2045" w:type="dxa"/>
+          </w:tcPr>
+          <w:p>
+            <w:pPr>
+              <w:pStyle w:val="Normal1"/>
+              <w:rPr>
+                <w:b/>
+              </w:rPr>
+            </w:pPr>
+            <w:proofErr w:type="spellStart"/>
+            <w:r>
+              <w:rPr>
+                <w:b/>
+              </w:rPr>
+              <w:t>Nergal</w:t>
+            </w:r>
+            <w:proofErr w:type="spellEnd"/>
+          </w:p>
+        </w:tc>
+        <w:tc>
+          <w:tcPr>
+            <w:tcW w:w="1840" w:type="dxa"/>
+          </w:tcPr>
+          <w:p>
+            <w:pPr>
+              <w:pStyle w:val="Normal1"/>
+              <w:rPr>
+                <w:b/>
+              </w:rPr>
+            </w:pPr>
+            <w:r>
+              <w:rPr>
+                <w:b/>
+              </w:rPr>
+              <w:t>May 1, 2017</w:t>
+            </w:r>
+          </w:p>
+        </w:tc>
+      </w:tr>
+      <w:tr>
+        <w:tc>
+          <w:tcPr>
+            <w:tcW w:w="1857" w:type="dxa"/>
+          </w:tcPr>
+          <w:p>
+            <w:pPr>
+              <w:pStyle w:val="Normal1"/>
+            </w:pPr>
+          </w:p>
+        </w:tc>
+        <w:tc>
+          <w:tcPr>
+            <w:tcW w:w="3121" w:type="dxa"/>
+          </w:tcPr>
+          <w:p>
+            <w:pPr>
+              <w:pStyle w:val="Normal1"/>
+            </w:pPr>
+          </w:p>
+        </w:tc>
+        <w:tc>
+          <w:tcPr>
+            <w:tcW w:w="1607" w:type="dxa"/>
+          </w:tcPr>
+          <w:p>
+            <w:pPr>
+              <w:pStyle w:val="Normal1"/>
+            </w:pPr>
+          </w:p>
+        </w:tc>
+        <w:tc>
+          <w:tcPr>
+            <w:tcW w:w="3092" w:type="dxa"/>
+          </w:tcPr>
+          <w:p>
+            <w:pPr>
+              <w:pStyle w:val="Normal1"/>
+            </w:pPr>
+          </w:p>
+        </w:tc>
+        <w:tc>
+          <w:tcPr>
+            <w:tcW w:w="2045" w:type="dxa"/>
+          </w:tcPr>
+          <w:p>
+            <w:pPr>
+              <w:pStyle w:val="Normal1"/>
+            </w:pPr>
+          </w:p>
+        </w:tc>
+        <w:tc>
+          <w:tcPr>
+            <w:tcW w:w="1840" w:type="dxa"/>
+          </w:tcPr>
+          <w:p>
+            <w:pPr>
+              <w:pStyle w:val="Normal1"/>
+            </w:pPr>
+          </w:p>
+        </w:tc>
+      </w:tr>
+      <w:tr>
+        <w:tc>
+          <w:tcPr>
+            <w:tcW w:w="1857" w:type="dxa"/>
+          </w:tcPr>
+          <w:p>
+            <w:pPr>
+              <w:pStyle w:val="Normal1"/>
+            </w:pPr>
+          </w:p>
+        </w:tc>
+        <w:tc>
+          <w:tcPr>
+            <w:tcW w:w="3121" w:type="dxa"/>
+          </w:tcPr>
+          <w:p>
+            <w:pPr>
+              <w:pStyle w:val="Normal1"/>
+            </w:pPr>
+          </w:p>
+        </w:tc>
+        <w:tc>
+          <w:tcPr>
+            <w:tcW w:w="1607" w:type="dxa"/>
+          </w:tcPr>
+          <w:p>
+            <w:pPr>
+              <w:pStyle w:val="Normal1"/>
+            </w:pPr>
+          </w:p>
+        </w:tc>
+        <w:tc>
+          <w:tcPr>
+            <w:tcW w:w="3092" w:type="dxa"/>
+          </w:tcPr>
+          <w:p>
+            <w:pPr>
+              <w:pStyle w:val="Normal1"/>
+            </w:pPr>
+          </w:p>
+        </w:tc>
+        <w:tc>
+          <w:tcPr>
+            <w:tcW w:w="2045" w:type="dxa"/>
+          </w:tcPr>
+          <w:p>
+            <w:pPr>
+              <w:pStyle w:val="Normal1"/>
+            </w:pPr>
+          </w:p>
+        </w:tc>
+        <w:tc>
+          <w:tcPr>
+            <w:tcW w:w="1840" w:type="dxa"/>
+          </w:tcPr>
+          <w:p>
+            <w:pPr>
+              <w:pStyle w:val="Normal1"/>
+            </w:pPr>
+          </w:p>
+        </w:tc>
+      </w:tr>
+      <w:tr>
+        <w:tc>
+          <w:tcPr>
+            <w:tcW w:w="1857" w:type="dxa"/>
+          </w:tcPr>
+          <w:p>
+            <w:pPr>
+              <w:pStyle w:val="Normal1"/>
+            </w:pPr>
+          </w:p>
+        </w:tc>
+        <w:tc>
+          <w:tcPr>
+            <w:tcW w:w="3121" w:type="dxa"/>
+          </w:tcPr>
+          <w:p>
+            <w:pPr>
+              <w:pStyle w:val="Normal1"/>
+            </w:pPr>
+          </w:p>
+        </w:tc>
+        <w:tc>
+          <w:tcPr>
+            <w:tcW w:w="1607" w:type="dxa"/>
+          </w:tcPr>
+          <w:p>
+            <w:pPr>
+              <w:pStyle w:val="Normal1"/>
+            </w:pPr>
+          </w:p>
+        </w:tc>
+        <w:tc>
+          <w:tcPr>
+            <w:tcW w:w="3092" w:type="dxa"/>
+          </w:tcPr>
+          <w:p>
+            <w:pPr>
+              <w:pStyle w:val="Normal1"/>
+            </w:pPr>
+          </w:p>
+        </w:tc>
+        <w:tc>
+          <w:tcPr>
+            <w:tcW w:w="2045" w:type="dxa"/>
+          </w:tcPr>
+          <w:p>
+            <w:pPr>
+              <w:pStyle w:val="Normal1"/>
+            </w:pPr>
+          </w:p>
+        </w:tc>
+        <w:tc>
+          <w:tcPr>
+            <w:tcW w:w="1840" w:type="dxa"/>
+          </w:tcPr>
+          <w:p>
+            <w:pPr>
+              <w:pStyle w:val="Normal1"/>
+            </w:pPr>
+          </w:p>
+        </w:tc>
+      </w:tr>
+      <w:tr>
+        <w:tc>
+          <w:tcPr>
+            <w:tcW w:w="1857" w:type="dxa"/>
+          </w:tcPr>
+          <w:p>
+            <w:pPr>
+              <w:pStyle w:val="Normal1"/>
+            </w:pPr>
+          </w:p>
+        </w:tc>
+        <w:tc>
+          <w:tcPr>
+            <w:tcW w:w="3121" w:type="dxa"/>
+          </w:tcPr>
+          <w:p>
+            <w:pPr>
+              <w:pStyle w:val="Normal1"/>
+            </w:pPr>
+          </w:p>
+        </w:tc>
+        <w:tc>
+          <w:tcPr>
+            <w:tcW w:w="1607" w:type="dxa"/>
+          </w:tcPr>
+          <w:p>
+            <w:pPr>
+              <w:pStyle w:val="Normal1"/>
+            </w:pPr>
+          </w:p>
+        </w:tc>
+        <w:tc>
+          <w:tcPr>
+            <w:tcW w:w="3092" w:type="dxa"/>
+          </w:tcPr>
+          <w:p>
+            <w:pPr>
+              <w:pStyle w:val="Normal1"/>
+            </w:pPr>
+          </w:p>
+        </w:tc>
+        <w:tc>
+          <w:tcPr>
+            <w:tcW w:w="2045" w:type="dxa"/>
+          </w:tcPr>
+          <w:p>
+            <w:pPr>
+              <w:pStyle w:val="Normal1"/>
+            </w:pPr>
+          </w:p>
+        </w:tc>
+        <w:tc>
+          <w:tcPr>
+            <w:tcW w:w="1840" w:type="dxa"/>
+          </w:tcPr>
+          <w:p>
+            <w:pPr>
+              <w:pStyle w:val="Normal1"/>
             </w:pPr>
           </w:p>
         </w:tc>
@@ -7525,7 +8449,7 @@
 </file>
 
 <file path=word/styles.xml><?xml version="1.0" encoding="utf-8"?>
-<w:styles xmlns:mc="http://schemas.openxmlformats.org/markup-compatibility/2006" xmlns:r="http://schemas.openxmlformats.org/officeDocument/2006/relationships" xmlns:w="http://schemas.openxmlformats.org/wordprocessingml/2006/main" xmlns:w14="http://schemas.microsoft.com/office/word/2010/wordml" xmlns:w15="http://schemas.microsoft.com/office/word/2012/wordml" xmlns:w16se="http://schemas.microsoft.com/office/word/2015/wordml/symex" mc:Ignorable="w14 w15 w16se">
+<w:styles xmlns:mc="http://schemas.openxmlformats.org/markup-compatibility/2006" xmlns:r="http://schemas.openxmlformats.org/officeDocument/2006/relationships" xmlns:w="http://schemas.openxmlformats.org/wordprocessingml/2006/main" xmlns:w14="http://schemas.microsoft.com/office/word/2010/wordml" xmlns:w15="http://schemas.microsoft.com/office/word/2012/wordml" mc:Ignorable="w14 w15">
   <w:docDefaults>
     <w:rPrDefault>
       <w:rPr>
@@ -7542,7 +8466,7 @@
       </w:pPr>
     </w:pPrDefault>
   </w:docDefaults>
-  <w:latentStyles w:defLockedState="0" w:defUIPriority="99" w:defSemiHidden="0" w:defUnhideWhenUsed="0" w:defQFormat="0" w:count="374">
+  <w:latentStyles w:defLockedState="0" w:defUIPriority="99" w:defSemiHidden="0" w:defUnhideWhenUsed="0" w:defQFormat="0" w:count="382">
     <w:lsdException w:name="Normal" w:uiPriority="0" w:qFormat="1"/>
     <w:lsdException w:name="heading 1" w:uiPriority="9" w:qFormat="1"/>
     <w:lsdException w:name="heading 2" w:semiHidden="1" w:uiPriority="9" w:unhideWhenUsed="1" w:qFormat="1"/>
@@ -8106,6 +9030,7 @@
     <w:uiPriority w:val="59"/>
     <w:rsid w:val="005F112D"/>
     <w:tblPr>
+      <w:tblInd w:w="0" w:type="dxa"/>
       <w:tblBorders>
         <w:top w:val="single" w:sz="4" w:space="0" w:color="000000" w:themeColor="text1"/>
         <w:left w:val="single" w:sz="4" w:space="0" w:color="000000" w:themeColor="text1"/>
@@ -8114,6 +9039,12 @@
         <w:insideH w:val="single" w:sz="4" w:space="0" w:color="000000" w:themeColor="text1"/>
         <w:insideV w:val="single" w:sz="4" w:space="0" w:color="000000" w:themeColor="text1"/>
       </w:tblBorders>
+      <w:tblCellMar>
+        <w:top w:w="0" w:type="dxa"/>
+        <w:left w:w="108" w:type="dxa"/>
+        <w:bottom w:w="0" w:type="dxa"/>
+        <w:right w:w="108" w:type="dxa"/>
+      </w:tblCellMar>
     </w:tblPr>
   </w:style>
 </w:styles>

</xml_diff>